<commit_message>
Modificamos el word IE4 de proyecto Integrador
</commit_message>
<xml_diff>
--- a/TrabajoGitHubLeoMuruaIE4.docx
+++ b/TrabajoGitHubLeoMuruaIE4.docx
@@ -659,7 +659,58 @@
       </w:r>
     </w:p>
     <w:p/>
-    <w:p/>
+    <w:p>
+      <w:r>
+        <w:rPr>
+          <w:noProof/>
+        </w:rPr>
+        <w:drawing>
+          <wp:inline distT="0" distB="0" distL="0" distR="0">
+            <wp:extent cx="5400040" cy="3036336"/>
+            <wp:effectExtent l="19050" t="0" r="0" b="0"/>
+            <wp:docPr id="6" name="Imagen 1"/>
+            <wp:cNvGraphicFramePr>
+              <a:graphicFrameLocks xmlns:a="http://schemas.openxmlformats.org/drawingml/2006/main" noChangeAspect="1"/>
+            </wp:cNvGraphicFramePr>
+            <a:graphic xmlns:a="http://schemas.openxmlformats.org/drawingml/2006/main">
+              <a:graphicData uri="http://schemas.openxmlformats.org/drawingml/2006/picture">
+                <pic:pic xmlns:pic="http://schemas.openxmlformats.org/drawingml/2006/picture">
+                  <pic:nvPicPr>
+                    <pic:cNvPr id="0" name="Picture 1"/>
+                    <pic:cNvPicPr>
+                      <a:picLocks noChangeAspect="1" noChangeArrowheads="1"/>
+                    </pic:cNvPicPr>
+                  </pic:nvPicPr>
+                  <pic:blipFill>
+                    <a:blip r:embed="rId13"/>
+                    <a:srcRect/>
+                    <a:stretch>
+                      <a:fillRect/>
+                    </a:stretch>
+                  </pic:blipFill>
+                  <pic:spPr bwMode="auto">
+                    <a:xfrm>
+                      <a:off x="0" y="0"/>
+                      <a:ext cx="5400040" cy="3036336"/>
+                    </a:xfrm>
+                    <a:prstGeom prst="rect">
+                      <a:avLst/>
+                    </a:prstGeom>
+                    <a:noFill/>
+                    <a:ln w="9525">
+                      <a:noFill/>
+                      <a:miter lim="800000"/>
+                      <a:headEnd/>
+                      <a:tailEnd/>
+                    </a:ln>
+                  </pic:spPr>
+                </pic:pic>
+              </a:graphicData>
+            </a:graphic>
+          </wp:inline>
+        </w:drawing>
+      </w:r>
+    </w:p>
     <w:sectPr>
       <w:pgSz w:w="11906" w:h="16838"/>
       <w:pgMar w:top="1417" w:right="1701" w:bottom="1417" w:left="1701" w:header="708" w:footer="708" w:gutter="0"/>

</xml_diff>

<commit_message>
modificamos el word IE4
</commit_message>
<xml_diff>
--- a/TrabajoGitHubLeoMuruaIE4.docx
+++ b/TrabajoGitHubLeoMuruaIE4.docx
@@ -566,8 +566,6 @@
         </w:drawing>
       </w:r>
     </w:p>
-    <w:p/>
-    <w:p/>
     <w:p>
       <w:r>
         <w:rPr>
@@ -578,7 +576,7 @@
           <wp:inline distT="0" distB="0" distL="0" distR="0">
             <wp:extent cx="5400040" cy="3036336"/>
             <wp:effectExtent l="19050" t="0" r="0" b="0"/>
-            <wp:docPr id="2" name="Imagen 1"/>
+            <wp:docPr id="9" name="Imagen 4"/>
             <wp:cNvGraphicFramePr>
               <a:graphicFrameLocks xmlns:a="http://schemas.openxmlformats.org/drawingml/2006/main" noChangeAspect="1"/>
             </wp:cNvGraphicFramePr>
@@ -586,7 +584,7 @@
               <a:graphicData uri="http://schemas.openxmlformats.org/drawingml/2006/picture">
                 <pic:pic xmlns:pic="http://schemas.openxmlformats.org/drawingml/2006/picture">
                   <pic:nvPicPr>
-                    <pic:cNvPr id="0" name="Picture 1"/>
+                    <pic:cNvPr id="0" name="Picture 4"/>
                     <pic:cNvPicPr>
                       <a:picLocks noChangeAspect="1" noChangeArrowheads="1"/>
                     </pic:cNvPicPr>
@@ -622,42 +620,6 @@
       </w:r>
     </w:p>
     <w:p/>
-    <w:p>
-      <w:pPr>
-        <w:jc w:val="center"/>
-        <w:rPr>
-          <w:b/>
-          <w:sz w:val="28"/>
-          <w:szCs w:val="28"/>
-        </w:rPr>
-      </w:pPr>
-      <w:r>
-        <w:rPr>
-          <w:b/>
-          <w:sz w:val="28"/>
-          <w:szCs w:val="28"/>
-        </w:rPr>
-        <w:t xml:space="preserve">Inicializando </w:t>
-      </w:r>
-      <w:proofErr w:type="spellStart"/>
-      <w:r>
-        <w:rPr>
-          <w:b/>
-          <w:sz w:val="28"/>
-          <w:szCs w:val="28"/>
-        </w:rPr>
-        <w:t>Programacion</w:t>
-      </w:r>
-      <w:proofErr w:type="spellEnd"/>
-      <w:r>
-        <w:rPr>
-          <w:b/>
-          <w:sz w:val="28"/>
-          <w:szCs w:val="28"/>
-        </w:rPr>
-        <w:t xml:space="preserve"> 1 JB</w:t>
-      </w:r>
-    </w:p>
     <w:p/>
     <w:p>
       <w:r>
@@ -668,7 +630,7 @@
           <wp:inline distT="0" distB="0" distL="0" distR="0">
             <wp:extent cx="5400040" cy="3036336"/>
             <wp:effectExtent l="19050" t="0" r="0" b="0"/>
-            <wp:docPr id="6" name="Imagen 1"/>
+            <wp:docPr id="2" name="Imagen 1"/>
             <wp:cNvGraphicFramePr>
               <a:graphicFrameLocks xmlns:a="http://schemas.openxmlformats.org/drawingml/2006/main" noChangeAspect="1"/>
             </wp:cNvGraphicFramePr>
@@ -711,6 +673,147 @@
         </w:drawing>
       </w:r>
     </w:p>
+    <w:p/>
+    <w:p>
+      <w:pPr>
+        <w:jc w:val="center"/>
+        <w:rPr>
+          <w:b/>
+          <w:sz w:val="28"/>
+          <w:szCs w:val="28"/>
+        </w:rPr>
+      </w:pPr>
+    </w:p>
+    <w:p>
+      <w:pPr>
+        <w:jc w:val="center"/>
+        <w:rPr>
+          <w:b/>
+          <w:sz w:val="28"/>
+          <w:szCs w:val="28"/>
+        </w:rPr>
+      </w:pPr>
+    </w:p>
+    <w:p>
+      <w:pPr>
+        <w:jc w:val="center"/>
+        <w:rPr>
+          <w:b/>
+          <w:sz w:val="28"/>
+          <w:szCs w:val="28"/>
+        </w:rPr>
+      </w:pPr>
+    </w:p>
+    <w:p>
+      <w:pPr>
+        <w:jc w:val="center"/>
+        <w:rPr>
+          <w:b/>
+          <w:sz w:val="28"/>
+          <w:szCs w:val="28"/>
+        </w:rPr>
+      </w:pPr>
+    </w:p>
+    <w:p>
+      <w:pPr>
+        <w:jc w:val="center"/>
+        <w:rPr>
+          <w:b/>
+          <w:sz w:val="28"/>
+          <w:szCs w:val="28"/>
+        </w:rPr>
+      </w:pPr>
+    </w:p>
+    <w:p>
+      <w:pPr>
+        <w:jc w:val="center"/>
+        <w:rPr>
+          <w:b/>
+          <w:sz w:val="28"/>
+          <w:szCs w:val="28"/>
+        </w:rPr>
+      </w:pPr>
+      <w:r>
+        <w:rPr>
+          <w:b/>
+          <w:sz w:val="28"/>
+          <w:szCs w:val="28"/>
+        </w:rPr>
+        <w:t xml:space="preserve">Inicializando </w:t>
+      </w:r>
+      <w:proofErr w:type="spellStart"/>
+      <w:r>
+        <w:rPr>
+          <w:b/>
+          <w:sz w:val="28"/>
+          <w:szCs w:val="28"/>
+        </w:rPr>
+        <w:t>Programacion</w:t>
+      </w:r>
+      <w:proofErr w:type="spellEnd"/>
+      <w:r>
+        <w:rPr>
+          <w:b/>
+          <w:sz w:val="28"/>
+          <w:szCs w:val="28"/>
+        </w:rPr>
+        <w:t xml:space="preserve"> 1 JB</w:t>
+      </w:r>
+    </w:p>
+    <w:p/>
+    <w:p>
+      <w:r>
+        <w:rPr>
+          <w:noProof/>
+        </w:rPr>
+        <w:drawing>
+          <wp:inline distT="0" distB="0" distL="0" distR="0">
+            <wp:extent cx="5400040" cy="3036336"/>
+            <wp:effectExtent l="19050" t="0" r="0" b="0"/>
+            <wp:docPr id="6" name="Imagen 1"/>
+            <wp:cNvGraphicFramePr>
+              <a:graphicFrameLocks xmlns:a="http://schemas.openxmlformats.org/drawingml/2006/main" noChangeAspect="1"/>
+            </wp:cNvGraphicFramePr>
+            <a:graphic xmlns:a="http://schemas.openxmlformats.org/drawingml/2006/main">
+              <a:graphicData uri="http://schemas.openxmlformats.org/drawingml/2006/picture">
+                <pic:pic xmlns:pic="http://schemas.openxmlformats.org/drawingml/2006/picture">
+                  <pic:nvPicPr>
+                    <pic:cNvPr id="0" name="Picture 1"/>
+                    <pic:cNvPicPr>
+                      <a:picLocks noChangeAspect="1" noChangeArrowheads="1"/>
+                    </pic:cNvPicPr>
+                  </pic:nvPicPr>
+                  <pic:blipFill>
+                    <a:blip r:embed="rId14"/>
+                    <a:srcRect/>
+                    <a:stretch>
+                      <a:fillRect/>
+                    </a:stretch>
+                  </pic:blipFill>
+                  <pic:spPr bwMode="auto">
+                    <a:xfrm>
+                      <a:off x="0" y="0"/>
+                      <a:ext cx="5400040" cy="3036336"/>
+                    </a:xfrm>
+                    <a:prstGeom prst="rect">
+                      <a:avLst/>
+                    </a:prstGeom>
+                    <a:noFill/>
+                    <a:ln w="9525">
+                      <a:noFill/>
+                      <a:miter lim="800000"/>
+                      <a:headEnd/>
+                      <a:tailEnd/>
+                    </a:ln>
+                  </pic:spPr>
+                </pic:pic>
+              </a:graphicData>
+            </a:graphic>
+          </wp:inline>
+        </w:drawing>
+      </w:r>
+    </w:p>
+    <w:p/>
     <w:sectPr>
       <w:pgSz w:w="11906" w:h="16838"/>
       <w:pgMar w:top="1417" w:right="1701" w:bottom="1417" w:left="1701" w:header="708" w:footer="708" w:gutter="0"/>

</xml_diff>

<commit_message>
agregando ultima captura de pantalla al word IE4
</commit_message>
<xml_diff>
--- a/TrabajoGitHubLeoMuruaIE4.docx
+++ b/TrabajoGitHubLeoMuruaIE4.docx
@@ -785,6 +785,58 @@
                   </pic:nvPicPr>
                   <pic:blipFill>
                     <a:blip r:embed="rId14"/>
+                    <a:srcRect/>
+                    <a:stretch>
+                      <a:fillRect/>
+                    </a:stretch>
+                  </pic:blipFill>
+                  <pic:spPr bwMode="auto">
+                    <a:xfrm>
+                      <a:off x="0" y="0"/>
+                      <a:ext cx="5400040" cy="3036336"/>
+                    </a:xfrm>
+                    <a:prstGeom prst="rect">
+                      <a:avLst/>
+                    </a:prstGeom>
+                    <a:noFill/>
+                    <a:ln w="9525">
+                      <a:noFill/>
+                      <a:miter lim="800000"/>
+                      <a:headEnd/>
+                      <a:tailEnd/>
+                    </a:ln>
+                  </pic:spPr>
+                </pic:pic>
+              </a:graphicData>
+            </a:graphic>
+          </wp:inline>
+        </w:drawing>
+      </w:r>
+    </w:p>
+    <w:p>
+      <w:r>
+        <w:rPr>
+          <w:noProof/>
+        </w:rPr>
+        <w:drawing>
+          <wp:inline distT="0" distB="0" distL="0" distR="0">
+            <wp:extent cx="5400040" cy="3036336"/>
+            <wp:effectExtent l="19050" t="0" r="0" b="0"/>
+            <wp:docPr id="8" name="Imagen 1"/>
+            <wp:cNvGraphicFramePr>
+              <a:graphicFrameLocks xmlns:a="http://schemas.openxmlformats.org/drawingml/2006/main" noChangeAspect="1"/>
+            </wp:cNvGraphicFramePr>
+            <a:graphic xmlns:a="http://schemas.openxmlformats.org/drawingml/2006/main">
+              <a:graphicData uri="http://schemas.openxmlformats.org/drawingml/2006/picture">
+                <pic:pic xmlns:pic="http://schemas.openxmlformats.org/drawingml/2006/picture">
+                  <pic:nvPicPr>
+                    <pic:cNvPr id="0" name="Picture 1"/>
+                    <pic:cNvPicPr>
+                      <a:picLocks noChangeAspect="1" noChangeArrowheads="1"/>
+                    </pic:cNvPicPr>
+                  </pic:nvPicPr>
+                  <pic:blipFill>
+                    <a:blip r:embed="rId15"/>
                     <a:srcRect/>
                     <a:stretch>
                       <a:fillRect/>

</xml_diff>